<commit_message>
First step of implementation new Network
</commit_message>
<xml_diff>
--- a/sprawozdanie/MarcinGurbiel_BartoszKowalski - Sprawozdanie.docx
+++ b/sprawozdanie/MarcinGurbiel_BartoszKowalski - Sprawozdanie.docx
@@ -4,7 +4,10 @@
   <w:body>
     <w:p>
       <w:r>
-        <w:t>Gliwice, dn. 4 VII 2017 r.</w:t>
+        <w:t>Gliwice, dn. 10 IX</w:t>
+      </w:r>
+      <w:r>
+        <w:t xml:space="preserve"> 2017 r.</w:t>
       </w:r>
     </w:p>
     <w:p/>
@@ -12,6 +15,7 @@
     <w:p/>
     <w:p>
       <w:pPr>
+        <w:jc w:val="center"/>
         <w:rPr>
           <w:sz w:val="24"/>
           <w:szCs w:val="24"/>
@@ -73,30 +77,85 @@
     </w:p>
     <w:p/>
     <w:p>
-      <w:r>
+      <w:pPr>
+        <w:jc w:val="center"/>
+      </w:pPr>
+      <w:r>
+        <w:rPr>
+          <w:b/>
+          <w:sz w:val="40"/>
+        </w:rPr>
         <w:t>Biology In</w:t>
       </w:r>
       <w:r>
-        <w:t>spired Artificial Intelligence Project R</w:t>
-      </w:r>
-      <w:r>
+        <w:rPr>
+          <w:b/>
+          <w:sz w:val="40"/>
+        </w:rPr>
+        <w:t xml:space="preserve">spired Artificial Intelligence </w:t>
+      </w:r>
+      <w:r>
+        <w:rPr>
+          <w:sz w:val="30"/>
+        </w:rPr>
+        <w:t>Project R</w:t>
+      </w:r>
+      <w:r>
+        <w:rPr>
+          <w:sz w:val="30"/>
+        </w:rPr>
         <w:t>eport</w:t>
       </w:r>
     </w:p>
     <w:p/>
     <w:p>
-      <w:r>
-        <w:t>Topic: C</w:t>
-      </w:r>
-      <w:r>
-        <w:t>haracter recognition</w:t>
+      <w:pPr>
+        <w:jc w:val="center"/>
+        <w:rPr>
+          <w:b/>
+          <w:sz w:val="32"/>
+        </w:rPr>
+      </w:pPr>
+      <w:r>
+        <w:rPr>
+          <w:b/>
+          <w:sz w:val="40"/>
+        </w:rPr>
+        <w:t>Topic:</w:t>
+      </w:r>
+      <w:r>
+        <w:rPr>
+          <w:b/>
+          <w:sz w:val="32"/>
+        </w:rPr>
+        <w:t xml:space="preserve"> </w:t>
+      </w:r>
+    </w:p>
+    <w:p>
+      <w:pPr>
+        <w:jc w:val="center"/>
+      </w:pPr>
+      <w:r>
+        <w:t>Digits</w:t>
+      </w:r>
+      <w:r>
+        <w:t xml:space="preserve"> recognition</w:t>
       </w:r>
     </w:p>
     <w:p/>
     <w:p/>
     <w:p>
-      <w:r>
-        <w:tab/>
+      <w:pPr>
+        <w:ind w:left="3540" w:firstLine="708"/>
+        <w:jc w:val="center"/>
+      </w:pPr>
+      <w:r>
+        <w:t xml:space="preserve">      </w:t>
+      </w:r>
+      <w:r>
+        <w:rPr>
+          <w:sz w:val="30"/>
+        </w:rPr>
         <w:t>Authors:</w:t>
       </w:r>
     </w:p>
@@ -109,7 +168,7 @@
         </w:numPr>
       </w:pPr>
       <w:r>
-        <w:t>Jagosz Adam</w:t>
+        <w:t>Gurbiel Marcin</w:t>
       </w:r>
     </w:p>
     <w:p>
@@ -121,7 +180,7 @@
         </w:numPr>
       </w:pPr>
       <w:r>
-        <w:t>Uklański Krzysztof</w:t>
+        <w:t>Kowalski Bartosz</w:t>
       </w:r>
     </w:p>
     <w:p>
@@ -167,7 +226,10 @@
         <w:t xml:space="preserve"> defined set</w:t>
       </w:r>
       <w:r>
-        <w:t xml:space="preserve"> of printable characters</w:t>
+        <w:t xml:space="preserve"> of </w:t>
+      </w:r>
+      <w:r>
+        <w:t>manually written digits</w:t>
       </w:r>
       <w:r>
         <w:t xml:space="preserve">. Algorithm used in </w:t>
@@ -213,293 +275,16 @@
         <w:t xml:space="preserve">set of </w:t>
       </w:r>
       <w:r>
-        <w:t xml:space="preserve">printable characters consisting of: </w:t>
+        <w:t>manually written digits</w:t>
+      </w:r>
+      <w:r>
+        <w:t>.</w:t>
+      </w:r>
+      <w:r>
+        <w:t xml:space="preserve"> </w:t>
       </w:r>
     </w:p>
     <w:p>
-      <w:pPr>
-        <w:pStyle w:val="Bezodstpw"/>
-        <w:numPr>
-          <w:ilvl w:val="0"/>
-          <w:numId w:val="12"/>
-        </w:numPr>
-      </w:pPr>
-      <w:r>
-        <w:t>upper</w:t>
-      </w:r>
-      <w:r>
-        <w:t>case letter</w:t>
-      </w:r>
-      <w:r>
-        <w:t xml:space="preserve">s </w:t>
-      </w:r>
-      <w:r>
-        <w:rPr>
-          <w:rFonts w:ascii="Consolas" w:hAnsi="Consolas"/>
-          <w:b/>
-          <w:bCs/>
-          <w:sz w:val="28"/>
-          <w:szCs w:val="28"/>
-        </w:rPr>
-        <w:t>A</w:t>
-      </w:r>
-      <w:r>
-        <w:t>-</w:t>
-      </w:r>
-      <w:r>
-        <w:rPr>
-          <w:rFonts w:ascii="Consolas" w:hAnsi="Consolas"/>
-          <w:b/>
-          <w:bCs/>
-          <w:sz w:val="28"/>
-          <w:szCs w:val="28"/>
-        </w:rPr>
-        <w:t>Z</w:t>
-      </w:r>
-      <w:r>
-        <w:t xml:space="preserve">, </w:t>
-      </w:r>
-    </w:p>
-    <w:p>
-      <w:pPr>
-        <w:pStyle w:val="Bezodstpw"/>
-        <w:numPr>
-          <w:ilvl w:val="0"/>
-          <w:numId w:val="12"/>
-        </w:numPr>
-      </w:pPr>
-      <w:r>
-        <w:t xml:space="preserve">lower case </w:t>
-      </w:r>
-      <w:r>
-        <w:t xml:space="preserve">letters </w:t>
-      </w:r>
-      <w:r>
-        <w:rPr>
-          <w:rFonts w:ascii="Consolas" w:hAnsi="Consolas"/>
-          <w:b/>
-          <w:bCs/>
-          <w:sz w:val="28"/>
-          <w:szCs w:val="28"/>
-        </w:rPr>
-        <w:t>a</w:t>
-      </w:r>
-      <w:r>
-        <w:t>-</w:t>
-      </w:r>
-      <w:r>
-        <w:rPr>
-          <w:rFonts w:ascii="Consolas" w:hAnsi="Consolas"/>
-          <w:b/>
-          <w:bCs/>
-          <w:sz w:val="28"/>
-          <w:szCs w:val="28"/>
-        </w:rPr>
-        <w:t>z</w:t>
-      </w:r>
-      <w:r>
-        <w:t xml:space="preserve">, </w:t>
-      </w:r>
-    </w:p>
-    <w:p>
-      <w:pPr>
-        <w:pStyle w:val="Bezodstpw"/>
-        <w:numPr>
-          <w:ilvl w:val="0"/>
-          <w:numId w:val="12"/>
-        </w:numPr>
-      </w:pPr>
-      <w:r>
-        <w:t>digits</w:t>
-      </w:r>
-      <w:r>
-        <w:t xml:space="preserve"> </w:t>
-      </w:r>
-      <w:r>
-        <w:rPr>
-          <w:rFonts w:ascii="Consolas" w:hAnsi="Consolas"/>
-          <w:b/>
-          <w:bCs/>
-          <w:sz w:val="28"/>
-          <w:szCs w:val="28"/>
-        </w:rPr>
-        <w:t>0</w:t>
-      </w:r>
-      <w:r>
-        <w:t>-</w:t>
-      </w:r>
-      <w:r>
-        <w:rPr>
-          <w:rFonts w:ascii="Consolas" w:hAnsi="Consolas"/>
-          <w:b/>
-          <w:bCs/>
-          <w:sz w:val="28"/>
-          <w:szCs w:val="28"/>
-        </w:rPr>
-        <w:t>9</w:t>
-      </w:r>
-      <w:r>
-        <w:t xml:space="preserve">, </w:t>
-      </w:r>
-    </w:p>
-    <w:p>
-      <w:pPr>
-        <w:pStyle w:val="Bezodstpw"/>
-        <w:numPr>
-          <w:ilvl w:val="0"/>
-          <w:numId w:val="12"/>
-        </w:numPr>
-      </w:pPr>
-      <w:r>
-        <w:t xml:space="preserve">Polish </w:t>
-      </w:r>
-      <w:r>
-        <w:t>diacritics: [</w:t>
-      </w:r>
-      <w:r>
-        <w:rPr>
-          <w:rFonts w:ascii="Consolas" w:hAnsi="Consolas"/>
-          <w:b/>
-          <w:bCs/>
-          <w:sz w:val="28"/>
-          <w:szCs w:val="28"/>
-        </w:rPr>
-        <w:t>ąćęłńóśżźĄĆĘŁŃÓŚŻŹ</w:t>
-      </w:r>
-      <w:r>
-        <w:t>]</w:t>
-      </w:r>
-      <w:r>
-        <w:t xml:space="preserve"> </w:t>
-      </w:r>
-    </w:p>
-    <w:p>
-      <w:pPr>
-        <w:pStyle w:val="Bezodstpw"/>
-        <w:numPr>
-          <w:ilvl w:val="0"/>
-          <w:numId w:val="12"/>
-        </w:numPr>
-        <w:rPr>
-          <w:rFonts w:cs="Consolas"/>
-        </w:rPr>
-      </w:pPr>
-      <w:r>
-        <w:t xml:space="preserve">and some </w:t>
-      </w:r>
-      <w:r>
-        <w:t>punctuation: [</w:t>
-      </w:r>
-      <w:r>
-        <w:rPr>
-          <w:rFonts w:ascii="Consolas" w:hAnsi="Consolas"/>
-          <w:b/>
-          <w:bCs/>
-          <w:sz w:val="28"/>
-          <w:szCs w:val="28"/>
-        </w:rPr>
-        <w:t>,.:;!?()</w:t>
-      </w:r>
-      <w:r>
-        <w:rPr>
-          <w:rFonts w:cs="Consolas"/>
-        </w:rPr>
-        <w:t>]</w:t>
-      </w:r>
-    </w:p>
-    <w:p>
-      <w:pPr>
-        <w:spacing w:before="240"/>
-        <w:rPr>
-          <w:rFonts w:cs="Consolas"/>
-        </w:rPr>
-      </w:pPr>
-      <w:r>
-        <w:rPr>
-          <w:rFonts w:cs="Consolas"/>
-        </w:rPr>
-        <w:t>from 6 selected fonts:</w:t>
-      </w:r>
-    </w:p>
-    <w:p>
-      <w:pPr>
-        <w:pStyle w:val="Akapitzlist"/>
-        <w:numPr>
-          <w:ilvl w:val="0"/>
-          <w:numId w:val="13"/>
-        </w:numPr>
-      </w:pPr>
-      <w:r>
-        <w:t>Antykwa Pół</w:t>
-      </w:r>
-      <w:r>
-        <w:t>tawskiego</w:t>
-      </w:r>
-    </w:p>
-    <w:p>
-      <w:pPr>
-        <w:pStyle w:val="Akapitzlist"/>
-        <w:numPr>
-          <w:ilvl w:val="0"/>
-          <w:numId w:val="13"/>
-        </w:numPr>
-      </w:pPr>
-      <w:r>
-        <w:t>Cambria</w:t>
-      </w:r>
-    </w:p>
-    <w:p>
-      <w:pPr>
-        <w:pStyle w:val="Akapitzlist"/>
-        <w:numPr>
-          <w:ilvl w:val="0"/>
-          <w:numId w:val="13"/>
-        </w:numPr>
-      </w:pPr>
-      <w:r>
-        <w:t>Filippa</w:t>
-      </w:r>
-    </w:p>
-    <w:p>
-      <w:pPr>
-        <w:pStyle w:val="Akapitzlist"/>
-        <w:numPr>
-          <w:ilvl w:val="0"/>
-          <w:numId w:val="13"/>
-        </w:numPr>
-      </w:pPr>
-      <w:r>
-        <w:t>Georgia</w:t>
-      </w:r>
-    </w:p>
-    <w:p>
-      <w:pPr>
-        <w:pStyle w:val="Akapitzlist"/>
-        <w:numPr>
-          <w:ilvl w:val="0"/>
-          <w:numId w:val="13"/>
-        </w:numPr>
-      </w:pPr>
-      <w:r>
-        <w:t>Palatino</w:t>
-      </w:r>
-      <w:r>
-        <w:t xml:space="preserve"> Linotype</w:t>
-      </w:r>
-    </w:p>
-    <w:p>
-      <w:pPr>
-        <w:pStyle w:val="Akapitzlist"/>
-        <w:numPr>
-          <w:ilvl w:val="0"/>
-          <w:numId w:val="13"/>
-        </w:numPr>
-      </w:pPr>
-      <w:r>
-        <w:t>Times New Roman</w:t>
-      </w:r>
-    </w:p>
-    <w:p>
       <w:r>
         <w:t>Input data is represented by</w:t>
       </w:r>
@@ -507,26 +292,10 @@
         <w:t xml:space="preserve"> an</w:t>
       </w:r>
       <w:r>
-        <w:t xml:space="preserve"> image containing all </w:t>
-      </w:r>
-      <w:r>
-        <w:t xml:space="preserve">of the above </w:t>
-      </w:r>
-      <w:r>
-        <w:t>characters</w:t>
-      </w:r>
-      <w:r>
-        <w:t xml:space="preserve"> </w:t>
-      </w:r>
-      <w:r>
-        <w:t>in the specified font,</w:t>
-      </w:r>
-      <w:r>
-        <w:t xml:space="preserve"> </w:t>
-      </w:r>
-      <w:r>
-        <w:t>in a defined order</w:t>
-      </w:r>
+        <w:t xml:space="preserve"> image containing </w:t>
+      </w:r>
+      <w:bookmarkStart w:id="0" w:name="_GoBack"/>
+      <w:bookmarkEnd w:id="0"/>
       <w:r>
         <w:t xml:space="preserve">. The image’s extension is supposed to be PNG whereas required height of </w:t>
       </w:r>
@@ -646,7 +415,15 @@
     </w:p>
     <w:p>
       <w:r>
-        <w:t>Input images were generated using the freeware Inkscape software by:</w:t>
+        <w:t xml:space="preserve">Input images were generated using the freeware </w:t>
+      </w:r>
+      <w:proofErr w:type="spellStart"/>
+      <w:r>
+        <w:t>Inkscape</w:t>
+      </w:r>
+      <w:proofErr w:type="spellEnd"/>
+      <w:r>
+        <w:t xml:space="preserve"> software by:</w:t>
       </w:r>
     </w:p>
     <w:p>
@@ -713,6 +490,7 @@
       <w:r>
         <w:t>Additional input images can be generated following the above procedure and using the attached template file (</w:t>
       </w:r>
+      <w:proofErr w:type="spellStart"/>
       <w:r>
         <w:rPr>
           <w:rFonts w:ascii="Consolas" w:hAnsi="Consolas"/>
@@ -721,6 +499,7 @@
         </w:rPr>
         <w:t>CharacterRecognition_Input_Image_Template.svg</w:t>
       </w:r>
+      <w:proofErr w:type="spellEnd"/>
       <w:r>
         <w:t>).</w:t>
       </w:r>
@@ -730,7 +509,6 @@
         <w:pStyle w:val="Nagwek1"/>
       </w:pPr>
       <w:r>
-        <w:lastRenderedPageBreak/>
         <w:t>Algorithm</w:t>
       </w:r>
     </w:p>
@@ -838,7 +616,15 @@
         <w:t>The i</w:t>
       </w:r>
       <w:r>
-        <w:t>nput layer consists of 750 perceptrones, each</w:t>
+        <w:t xml:space="preserve">nput layer consists of 750 </w:t>
+      </w:r>
+      <w:proofErr w:type="spellStart"/>
+      <w:r>
+        <w:t>perceptrones</w:t>
+      </w:r>
+      <w:proofErr w:type="spellEnd"/>
+      <w:r>
+        <w:t>, each</w:t>
       </w:r>
       <w:r>
         <w:t xml:space="preserve"> one indicating</w:t>
@@ -874,7 +660,15 @@
         <w:t xml:space="preserve"> 30x25 pixels. First input is mapped </w:t>
       </w:r>
       <w:r>
-        <w:t>to pixel (row,column)=(0,0), second to (0,</w:t>
+        <w:t>to pixel (</w:t>
+      </w:r>
+      <w:proofErr w:type="spellStart"/>
+      <w:r>
+        <w:t>row,column</w:t>
+      </w:r>
+      <w:proofErr w:type="spellEnd"/>
+      <w:r>
+        <w:t>)=(0,0), second to (0,</w:t>
       </w:r>
       <w:r>
         <w:t xml:space="preserve">1) etc.. </w:t>
@@ -894,7 +688,16 @@
     </w:p>
     <w:p>
       <w:r>
-        <w:t xml:space="preserve">The count of perceptrones in </w:t>
+        <w:lastRenderedPageBreak/>
+        <w:t xml:space="preserve">The count of </w:t>
+      </w:r>
+      <w:proofErr w:type="spellStart"/>
+      <w:r>
+        <w:t>perceptrones</w:t>
+      </w:r>
+      <w:proofErr w:type="spellEnd"/>
+      <w:r>
+        <w:t xml:space="preserve"> in </w:t>
       </w:r>
       <w:r>
         <w:t xml:space="preserve">the </w:t>
@@ -1276,7 +1079,15 @@
     </w:p>
     <w:p>
       <w:r>
-        <w:t xml:space="preserve">The count of perceptrones in </w:t>
+        <w:t xml:space="preserve">The count of </w:t>
+      </w:r>
+      <w:proofErr w:type="spellStart"/>
+      <w:r>
+        <w:t>perceptrones</w:t>
+      </w:r>
+      <w:proofErr w:type="spellEnd"/>
+      <w:r>
+        <w:t xml:space="preserve"> in </w:t>
       </w:r>
       <w:r>
         <w:t xml:space="preserve">the </w:t>
@@ -1337,9 +1148,11 @@
       <w:r>
         <w:t xml:space="preserve">weights of the </w:t>
       </w:r>
+      <w:proofErr w:type="spellStart"/>
       <w:r>
         <w:t>perceptrones</w:t>
       </w:r>
+      <w:proofErr w:type="spellEnd"/>
       <w:r>
         <w:t>’ interconnections</w:t>
       </w:r>
@@ -1450,7 +1263,6 @@
         <w:pStyle w:val="Nagwek2"/>
       </w:pPr>
       <w:r>
-        <w:lastRenderedPageBreak/>
         <w:t xml:space="preserve">Testing </w:t>
       </w:r>
       <w:r>
@@ -1477,7 +1289,15 @@
         <w:t xml:space="preserve"> network. </w:t>
       </w:r>
       <w:r>
-        <w:t>The result values are compared with expectated values. D</w:t>
+        <w:t xml:space="preserve">The result values are compared with </w:t>
+      </w:r>
+      <w:proofErr w:type="spellStart"/>
+      <w:r>
+        <w:t>expectated</w:t>
+      </w:r>
+      <w:proofErr w:type="spellEnd"/>
+      <w:r>
+        <w:t xml:space="preserve"> values. D</w:t>
       </w:r>
       <w:r>
         <w:t>ecision error and normalized decision error are</w:t>
@@ -1724,6 +1544,7 @@
         <w:rPr>
           <w:noProof/>
         </w:rPr>
+        <w:lastRenderedPageBreak/>
         <mc:AlternateContent>
           <mc:Choice Requires="wps">
             <w:drawing>
@@ -2682,8 +2503,13 @@
         <w:t xml:space="preserve"> the</w:t>
       </w:r>
       <w:r>
-        <w:t xml:space="preserve"> learning factor of perceptrones</w:t>
-      </w:r>
+        <w:t xml:space="preserve"> learning factor of </w:t>
+      </w:r>
+      <w:proofErr w:type="spellStart"/>
+      <w:r>
+        <w:t>perceptrones</w:t>
+      </w:r>
+      <w:proofErr w:type="spellEnd"/>
     </w:p>
     <w:p>
       <w:pPr>
@@ -2704,7 +2530,15 @@
         <w:t xml:space="preserve">– allows to </w:t>
       </w:r>
       <w:r>
-        <w:t>choose the algorithm resoinsible for</w:t>
+        <w:t xml:space="preserve">choose the algorithm </w:t>
+      </w:r>
+      <w:proofErr w:type="spellStart"/>
+      <w:r>
+        <w:t>resoinsible</w:t>
+      </w:r>
+      <w:proofErr w:type="spellEnd"/>
+      <w:r>
+        <w:t xml:space="preserve"> for</w:t>
       </w:r>
       <w:r>
         <w:t xml:space="preserve"> calculation </w:t>
@@ -2729,7 +2563,6 @@
         <w:ind w:left="426"/>
       </w:pPr>
       <w:r>
-        <w:lastRenderedPageBreak/>
         <w:t>Reset/Train network</w:t>
       </w:r>
       <w:r>
@@ -2819,6 +2652,7 @@
         <w:rPr>
           <w:noProof/>
         </w:rPr>
+        <w:lastRenderedPageBreak/>
         <w:drawing>
           <wp:inline distT="0" distB="0" distL="0" distR="0">
             <wp:extent cx="4348717" cy="3254338"/>
@@ -2965,7 +2799,6 @@
     </w:p>
     <w:p>
       <w:r>
-        <w:lastRenderedPageBreak/>
         <w:t>After running t</w:t>
       </w:r>
       <w:r>
@@ -2977,6 +2810,10 @@
     </w:p>
     <w:p>
       <w:r>
+        <w:rPr>
+          <w:noProof/>
+        </w:rPr>
+        <w:lastRenderedPageBreak/>
         <mc:AlternateContent>
           <mc:Choice Requires="wps">
             <w:drawing>
@@ -3094,6 +2931,9 @@
         </mc:AlternateContent>
       </w:r>
       <w:r>
+        <w:rPr>
+          <w:noProof/>
+        </w:rPr>
         <mc:AlternateContent>
           <mc:Choice Requires="wps">
             <w:drawing>
@@ -3211,6 +3051,9 @@
         </mc:AlternateContent>
       </w:r>
       <w:r>
+        <w:rPr>
+          <w:noProof/>
+        </w:rPr>
         <mc:AlternateContent>
           <mc:Choice Requires="wps">
             <w:drawing>
@@ -3310,6 +3153,9 @@
         </mc:AlternateContent>
       </w:r>
       <w:r>
+        <w:rPr>
+          <w:noProof/>
+        </w:rPr>
         <mc:AlternateContent>
           <mc:Choice Requires="wps">
             <w:drawing>
@@ -3671,10 +3517,7 @@
         <w:t xml:space="preserve">In every test case, we checked </w:t>
       </w:r>
       <w:r>
-        <w:t xml:space="preserve">the </w:t>
-      </w:r>
-      <w:r>
-        <w:t>influence</w:t>
+        <w:t>the influence</w:t>
       </w:r>
       <w:r>
         <w:t xml:space="preserve"> </w:t>
@@ -3803,7 +3646,6 @@
                 <w:sz w:val="24"/>
                 <w:szCs w:val="24"/>
               </w:rPr>
-              <w:lastRenderedPageBreak/>
               <w:t>Learning factor</w:t>
             </w:r>
           </w:p>
@@ -6539,13 +6381,7 @@
         <w:t xml:space="preserve">In every test case, we have checked </w:t>
       </w:r>
       <w:r>
-        <w:t xml:space="preserve">the </w:t>
-      </w:r>
-      <w:r>
-        <w:t>influence</w:t>
-      </w:r>
-      <w:r>
-        <w:t xml:space="preserve"> of</w:t>
+        <w:t>the influence of</w:t>
       </w:r>
       <w:r>
         <w:t xml:space="preserve"> </w:t>
@@ -9270,11 +9106,16 @@
       </w:r>
     </w:p>
     <w:p>
+      <w:proofErr w:type="spellStart"/>
       <w:r>
         <w:t>Analyz</w:t>
       </w:r>
       <w:r>
-        <w:t xml:space="preserve">ing </w:t>
+        <w:t>ing</w:t>
+      </w:r>
+      <w:proofErr w:type="spellEnd"/>
+      <w:r>
+        <w:t xml:space="preserve"> </w:t>
       </w:r>
       <w:r>
         <w:t>the test results we</w:t>
@@ -11622,12 +11463,7 @@
         <w:t>It is to be noted that the fonts we selected to train the network are all plain serif fonts. One of them was developed by one of the authors and it appeared that it suffered issues regarding distinguishing the figure 1 and the lowercase letter l.</w:t>
       </w:r>
       <w:r>
-        <w:t xml:space="preserve"> Different results could have been obtained if the network was tested with a mix of serif and sans serif fonts, handwritten fonts</w:t>
-      </w:r>
-      <w:bookmarkStart w:id="0" w:name="_GoBack"/>
-      <w:bookmarkEnd w:id="0"/>
-      <w:r>
-        <w:t xml:space="preserve"> or more complex decorative fonts.</w:t>
+        <w:t xml:space="preserve"> Different results could have been obtained if the network was tested with a mix of serif and sans serif fonts, handwritten fonts or more complex decorative fonts.</w:t>
       </w:r>
     </w:p>
     <w:p/>
@@ -13638,6 +13474,7 @@
   <w:style w:type="character" w:default="1" w:styleId="Domylnaczcionkaakapitu">
     <w:name w:val="Default Paragraph Font"/>
     <w:uiPriority w:val="1"/>
+    <w:semiHidden/>
     <w:unhideWhenUsed/>
   </w:style>
   <w:style w:type="table" w:default="1" w:styleId="Standardowy">

</xml_diff>

<commit_message>
Fix Network. It's working BITCH. Extend raport
</commit_message>
<xml_diff>
--- a/sprawozdanie/MarcinGurbiel_BartoszKowalski - Sprawozdanie.docx
+++ b/sprawozdanie/MarcinGurbiel_BartoszKowalski - Sprawozdanie.docx
@@ -1,6 +1,6 @@
 
 <file path=word/document.xml><?xml version="1.0" encoding="utf-8"?>
-<w:document xmlns:wpc="http://schemas.microsoft.com/office/word/2010/wordprocessingCanvas" xmlns:cx="http://schemas.microsoft.com/office/drawing/2014/chartex" xmlns:cx1="http://schemas.microsoft.com/office/drawing/2015/9/8/chartex" xmlns:cx2="http://schemas.microsoft.com/office/drawing/2015/10/21/chartex" xmlns:cx3="http://schemas.microsoft.com/office/drawing/2016/5/9/chartex" xmlns:cx4="http://schemas.microsoft.com/office/drawing/2016/5/10/chartex" xmlns:cx5="http://schemas.microsoft.com/office/drawing/2016/5/11/chartex" xmlns:cx6="http://schemas.microsoft.com/office/drawing/2016/5/12/chartex" xmlns:cx7="http://schemas.microsoft.com/office/drawing/2016/5/13/chartex" xmlns:cx8="http://schemas.microsoft.com/office/drawing/2016/5/14/chartex" xmlns:mc="http://schemas.openxmlformats.org/markup-compatibility/2006" xmlns:aink="http://schemas.microsoft.com/office/drawing/2016/ink" xmlns:am3d="http://schemas.microsoft.com/office/drawing/2017/model3d" xmlns:o="urn:schemas-microsoft-com:office:office" xmlns:r="http://schemas.openxmlformats.org/officeDocument/2006/relationships" xmlns:m="http://schemas.openxmlformats.org/officeDocument/2006/math" xmlns:v="urn:schemas-microsoft-com:vml" xmlns:wp14="http://schemas.microsoft.com/office/word/2010/wordprocessingDrawing" xmlns:wp="http://schemas.openxmlformats.org/drawingml/2006/wordprocessingDrawing" xmlns:w10="urn:schemas-microsoft-com:office:word" xmlns:w="http://schemas.openxmlformats.org/wordprocessingml/2006/main" xmlns:w14="http://schemas.microsoft.com/office/word/2010/wordml" xmlns:w15="http://schemas.microsoft.com/office/word/2012/wordml" xmlns:w16cid="http://schemas.microsoft.com/office/word/2016/wordml/cid" xmlns:w16se="http://schemas.microsoft.com/office/word/2015/wordml/symex" xmlns:wpg="http://schemas.microsoft.com/office/word/2010/wordprocessingGroup" xmlns:wpi="http://schemas.microsoft.com/office/word/2010/wordprocessingInk" xmlns:wne="http://schemas.microsoft.com/office/word/2006/wordml" xmlns:wps="http://schemas.microsoft.com/office/word/2010/wordprocessingShape" mc:Ignorable="w14 w15 w16se w16cid wp14">
+<w:document xmlns:wpc="http://schemas.microsoft.com/office/word/2010/wordprocessingCanvas" xmlns:cx="http://schemas.microsoft.com/office/drawing/2014/chartex" xmlns:cx1="http://schemas.microsoft.com/office/drawing/2015/9/8/chartex" xmlns:cx2="http://schemas.microsoft.com/office/drawing/2015/10/21/chartex" xmlns:cx3="http://schemas.microsoft.com/office/drawing/2016/5/9/chartex" xmlns:cx4="http://schemas.microsoft.com/office/drawing/2016/5/10/chartex" xmlns:cx5="http://schemas.microsoft.com/office/drawing/2016/5/11/chartex" xmlns:cx6="http://schemas.microsoft.com/office/drawing/2016/5/12/chartex" xmlns:cx7="http://schemas.microsoft.com/office/drawing/2016/5/13/chartex" xmlns:cx8="http://schemas.microsoft.com/office/drawing/2016/5/14/chartex" xmlns:mc="http://schemas.openxmlformats.org/markup-compatibility/2006" xmlns:aink="http://schemas.microsoft.com/office/drawing/2016/ink" xmlns:am3d="http://schemas.microsoft.com/office/drawing/2017/model3d" xmlns:o="urn:schemas-microsoft-com:office:office" xmlns:r="http://schemas.openxmlformats.org/officeDocument/2006/relationships" xmlns:m="http://schemas.openxmlformats.org/officeDocument/2006/math" xmlns:v="urn:schemas-microsoft-com:vml" xmlns:wp14="http://schemas.microsoft.com/office/word/2010/wordprocessingDrawing" xmlns:wp="http://schemas.openxmlformats.org/drawingml/2006/wordprocessingDrawing" xmlns:w10="urn:schemas-microsoft-com:office:word" xmlns:w="http://schemas.openxmlformats.org/wordprocessingml/2006/main" xmlns:w14="http://schemas.microsoft.com/office/word/2010/wordml" xmlns:w15="http://schemas.microsoft.com/office/word/2012/wordml" xmlns:w16se="http://schemas.microsoft.com/office/word/2015/wordml/symex" xmlns:wpg="http://schemas.microsoft.com/office/word/2010/wordprocessingGroup" xmlns:wpi="http://schemas.microsoft.com/office/word/2010/wordprocessingInk" xmlns:wne="http://schemas.microsoft.com/office/word/2006/wordml" xmlns:wps="http://schemas.microsoft.com/office/word/2010/wordprocessingShape" mc:Ignorable="w14 w15 w16se wp14">
   <w:body>
     <w:p>
       <w:r>
@@ -286,76 +286,18 @@
     </w:p>
     <w:p>
       <w:r>
-        <w:t>Input data is represented by</w:t>
-      </w:r>
-      <w:r>
-        <w:t xml:space="preserve"> an</w:t>
-      </w:r>
-      <w:r>
-        <w:t xml:space="preserve"> image containing </w:t>
-      </w:r>
-      <w:bookmarkStart w:id="0" w:name="_GoBack"/>
-      <w:bookmarkEnd w:id="0"/>
-      <w:r>
-        <w:t xml:space="preserve">. The image’s extension is supposed to be PNG whereas required height of </w:t>
-      </w:r>
-      <w:r>
-        <w:t xml:space="preserve">the </w:t>
-      </w:r>
-      <w:r>
-        <w:t>image</w:t>
-      </w:r>
-      <w:r>
-        <w:t xml:space="preserve"> has to be equal to 25 pixels. The image file </w:t>
-      </w:r>
-      <w:r>
-        <w:t xml:space="preserve">name represents </w:t>
-      </w:r>
-      <w:r>
-        <w:t>the font name.</w:t>
+        <w:t>Input data for train and recognize</w:t>
+      </w:r>
+      <w:r>
+        <w:t xml:space="preserve"> </w:t>
+      </w:r>
+      <w:r>
+        <w:t xml:space="preserve">is represented by collection of bits in TXT files. We create these files using a second application. </w:t>
       </w:r>
     </w:p>
     <w:p>
       <w:r>
-        <w:t>Images should be placed in</w:t>
-      </w:r>
-      <w:r>
-        <w:t xml:space="preserve"> the</w:t>
-      </w:r>
-      <w:r>
-        <w:t xml:space="preserve"> </w:t>
-      </w:r>
-      <w:r>
-        <w:rPr>
-          <w:i/>
-        </w:rPr>
-        <w:t>Assets</w:t>
-      </w:r>
-      <w:r>
-        <w:t xml:space="preserve"> folder inside</w:t>
-      </w:r>
-      <w:r>
-        <w:t xml:space="preserve"> the</w:t>
-      </w:r>
-      <w:r>
-        <w:t xml:space="preserve"> solution folder and marked as “Embedded Resource” before </w:t>
-      </w:r>
-      <w:r>
-        <w:t xml:space="preserve">program </w:t>
-      </w:r>
-      <w:r>
-        <w:t xml:space="preserve">compilation. </w:t>
-      </w:r>
-    </w:p>
-    <w:p>
-      <w:r>
-        <w:t>Below is pres</w:t>
-      </w:r>
-      <w:r>
-        <w:t>ented an example input data image for Cambria</w:t>
-      </w:r>
-      <w:r>
-        <w:t>.</w:t>
+        <w:t>Below is presented an example of image for `0`</w:t>
       </w:r>
     </w:p>
     <w:p>
@@ -365,9 +307,9 @@
         </w:rPr>
         <w:drawing>
           <wp:inline distT="0" distB="0" distL="0" distR="0">
-            <wp:extent cx="5760720" cy="73591"/>
-            <wp:effectExtent l="0" t="0" r="0" b="3175"/>
-            <wp:docPr id="2" name="Picture 2" descr="C:\Users\Krzysztof\AppData\Local\Microsoft\Windows\INetCache\Content.Word\Cambria.png"/>
+            <wp:extent cx="5760720" cy="5760720"/>
+            <wp:effectExtent l="0" t="0" r="0" b="0"/>
+            <wp:docPr id="12" name="Obraz 12" descr="C:\Users\bkowalski\AppData\Local\Microsoft\Windows\INetCache\Content.Word\0.jpg"/>
             <wp:cNvGraphicFramePr>
               <a:graphicFrameLocks xmlns:a="http://schemas.openxmlformats.org/drawingml/2006/main" noChangeAspect="1"/>
             </wp:cNvGraphicFramePr>
@@ -375,7 +317,7 @@
               <a:graphicData uri="http://schemas.openxmlformats.org/drawingml/2006/picture">
                 <pic:pic xmlns:pic="http://schemas.openxmlformats.org/drawingml/2006/picture">
                   <pic:nvPicPr>
-                    <pic:cNvPr id="0" name="Picture 3" descr="C:\Users\Krzysztof\AppData\Local\Microsoft\Windows\INetCache\Content.Word\Cambria.png"/>
+                    <pic:cNvPr id="0" name="Picture 1" descr="C:\Users\bkowalski\AppData\Local\Microsoft\Windows\INetCache\Content.Word\0.jpg"/>
                     <pic:cNvPicPr>
                       <a:picLocks noChangeAspect="1" noChangeArrowheads="1"/>
                     </pic:cNvPicPr>
@@ -396,7 +338,7 @@
                   <pic:spPr bwMode="auto">
                     <a:xfrm>
                       <a:off x="0" y="0"/>
-                      <a:ext cx="5760720" cy="73591"/>
+                      <a:ext cx="5760720" cy="5760720"/>
                     </a:xfrm>
                     <a:prstGeom prst="rect">
                       <a:avLst/>
@@ -415,93 +357,361 @@
     </w:p>
     <w:p>
       <w:r>
-        <w:t xml:space="preserve">Input images were generated using the freeware </w:t>
+        <w:lastRenderedPageBreak/>
+        <w:t xml:space="preserve">Each photo contains collections of handwritten numbers. </w:t>
+      </w:r>
+      <w:r>
+        <w:t xml:space="preserve">The image’s extension is supposed to be JPG whereas required height of the </w:t>
+      </w:r>
+      <w:r>
+        <w:t>one sample of digit has to be equal</w:t>
+      </w:r>
+      <w:r>
+        <w:t xml:space="preserve"> 28 pixels</w:t>
+      </w:r>
+    </w:p>
+    <w:p>
+      <w:r>
+        <w:t>With 10 images we get 10 TXT files containing the bit collections of each sample</w:t>
+      </w:r>
+      <w:r>
+        <w:t xml:space="preserve">. </w:t>
+      </w:r>
+    </w:p>
+    <w:p>
+      <w:r>
+        <w:t xml:space="preserve">Below is presented an example of image for </w:t>
+      </w:r>
+      <w:r>
+        <w:t>`0`</w:t>
+      </w:r>
+    </w:p>
+    <w:p>
+      <w:r>
+        <w:rPr>
+          <w:noProof/>
+        </w:rPr>
+        <w:drawing>
+          <wp:inline distT="0" distB="0" distL="0" distR="0" wp14:anchorId="65BEB34D" wp14:editId="4D54BBDB">
+            <wp:extent cx="5760720" cy="3080385"/>
+            <wp:effectExtent l="0" t="0" r="0" b="5715"/>
+            <wp:docPr id="16" name="Obraz 16"/>
+            <wp:cNvGraphicFramePr>
+              <a:graphicFrameLocks xmlns:a="http://schemas.openxmlformats.org/drawingml/2006/main" noChangeAspect="1"/>
+            </wp:cNvGraphicFramePr>
+            <a:graphic xmlns:a="http://schemas.openxmlformats.org/drawingml/2006/main">
+              <a:graphicData uri="http://schemas.openxmlformats.org/drawingml/2006/picture">
+                <pic:pic xmlns:pic="http://schemas.openxmlformats.org/drawingml/2006/picture">
+                  <pic:nvPicPr>
+                    <pic:cNvPr id="1" name=""/>
+                    <pic:cNvPicPr/>
+                  </pic:nvPicPr>
+                  <pic:blipFill>
+                    <a:blip r:embed="rId7"/>
+                    <a:stretch>
+                      <a:fillRect/>
+                    </a:stretch>
+                  </pic:blipFill>
+                  <pic:spPr>
+                    <a:xfrm>
+                      <a:off x="0" y="0"/>
+                      <a:ext cx="5760720" cy="3080385"/>
+                    </a:xfrm>
+                    <a:prstGeom prst="rect">
+                      <a:avLst/>
+                    </a:prstGeom>
+                  </pic:spPr>
+                </pic:pic>
+              </a:graphicData>
+            </a:graphic>
+          </wp:inline>
+        </w:drawing>
+      </w:r>
+    </w:p>
+    <w:p>
+      <w:r>
+        <w:t>Each file line is one image sample, where 1 is equal to RGB (0.0,0) and 0 RGB (1,1,1).</w:t>
+      </w:r>
+      <w:r>
+        <w:t xml:space="preserve"> </w:t>
+      </w:r>
+      <w:r>
+        <w:t>Pixel</w:t>
+      </w:r>
+      <w:r>
+        <w:t>’s</w:t>
+      </w:r>
+      <w:r>
+        <w:t xml:space="preserve"> </w:t>
       </w:r>
       <w:proofErr w:type="spellStart"/>
       <w:r>
-        <w:t>Inkscape</w:t>
+        <w:t>color</w:t>
       </w:r>
       <w:proofErr w:type="spellEnd"/>
       <w:r>
-        <w:t xml:space="preserve"> software by:</w:t>
+        <w:t xml:space="preserve"> is approximate to such values</w:t>
+      </w:r>
+      <w:r>
+        <w:t xml:space="preserve"> with that code:</w:t>
+      </w:r>
+      <w:r>
+        <w:br/>
       </w:r>
     </w:p>
     <w:p>
       <w:pPr>
-        <w:pStyle w:val="Akapitzlist"/>
-        <w:numPr>
-          <w:ilvl w:val="0"/>
-          <w:numId w:val="14"/>
-        </w:numPr>
+        <w:jc w:val="center"/>
+        <w:rPr>
+          <w:rStyle w:val="pl-c1"/>
+          <w:rFonts w:ascii="Consolas" w:hAnsi="Consolas"/>
+          <w:color w:val="005CC5"/>
+          <w:sz w:val="18"/>
+          <w:szCs w:val="18"/>
+          <w:shd w:val="clear" w:color="auto" w:fill="FFFFFF"/>
+        </w:rPr>
       </w:pPr>
       <w:r>
-        <w:t>inserting the input string,</w:t>
+        <w:rPr>
+          <w:rStyle w:val="pl-c1"/>
+          <w:rFonts w:ascii="Consolas" w:hAnsi="Consolas"/>
+          <w:color w:val="005CC5"/>
+          <w:sz w:val="18"/>
+          <w:szCs w:val="18"/>
+          <w:shd w:val="clear" w:color="auto" w:fill="FFFFFF"/>
+        </w:rPr>
+        <w:t>1.0</w:t>
+      </w:r>
+      <w:r>
+        <w:rPr>
+          <w:rFonts w:ascii="Consolas" w:hAnsi="Consolas"/>
+          <w:color w:val="24292E"/>
+          <w:sz w:val="18"/>
+          <w:szCs w:val="18"/>
+          <w:shd w:val="clear" w:color="auto" w:fill="FFFFFF"/>
+        </w:rPr>
+        <w:t xml:space="preserve"> - (</w:t>
+      </w:r>
+      <w:proofErr w:type="spellStart"/>
+      <w:r>
+        <w:rPr>
+          <w:rFonts w:ascii="Consolas" w:hAnsi="Consolas"/>
+          <w:color w:val="24292E"/>
+          <w:sz w:val="18"/>
+          <w:szCs w:val="18"/>
+          <w:shd w:val="clear" w:color="auto" w:fill="FFFFFF"/>
+        </w:rPr>
+        <w:t>pixel.R</w:t>
+      </w:r>
+      <w:proofErr w:type="spellEnd"/>
+      <w:r>
+        <w:rPr>
+          <w:rFonts w:ascii="Consolas" w:hAnsi="Consolas"/>
+          <w:color w:val="24292E"/>
+          <w:sz w:val="18"/>
+          <w:szCs w:val="18"/>
+          <w:shd w:val="clear" w:color="auto" w:fill="FFFFFF"/>
+        </w:rPr>
+        <w:t xml:space="preserve"> / </w:t>
+      </w:r>
+      <w:r>
+        <w:rPr>
+          <w:rStyle w:val="pl-c1"/>
+          <w:rFonts w:ascii="Consolas" w:hAnsi="Consolas"/>
+          <w:color w:val="005CC5"/>
+          <w:sz w:val="18"/>
+          <w:szCs w:val="18"/>
+          <w:shd w:val="clear" w:color="auto" w:fill="FFFFFF"/>
+        </w:rPr>
+        <w:t>255.0</w:t>
+      </w:r>
+      <w:r>
+        <w:rPr>
+          <w:rFonts w:ascii="Consolas" w:hAnsi="Consolas"/>
+          <w:color w:val="24292E"/>
+          <w:sz w:val="18"/>
+          <w:szCs w:val="18"/>
+          <w:shd w:val="clear" w:color="auto" w:fill="FFFFFF"/>
+        </w:rPr>
+        <w:t xml:space="preserve"> + </w:t>
+      </w:r>
+      <w:proofErr w:type="spellStart"/>
+      <w:r>
+        <w:rPr>
+          <w:rFonts w:ascii="Consolas" w:hAnsi="Consolas"/>
+          <w:color w:val="24292E"/>
+          <w:sz w:val="18"/>
+          <w:szCs w:val="18"/>
+          <w:shd w:val="clear" w:color="auto" w:fill="FFFFFF"/>
+        </w:rPr>
+        <w:t>pixel.G</w:t>
+      </w:r>
+      <w:proofErr w:type="spellEnd"/>
+      <w:r>
+        <w:rPr>
+          <w:rFonts w:ascii="Consolas" w:hAnsi="Consolas"/>
+          <w:color w:val="24292E"/>
+          <w:sz w:val="18"/>
+          <w:szCs w:val="18"/>
+          <w:shd w:val="clear" w:color="auto" w:fill="FFFFFF"/>
+        </w:rPr>
+        <w:t xml:space="preserve"> / </w:t>
+      </w:r>
+      <w:r>
+        <w:rPr>
+          <w:rStyle w:val="pl-c1"/>
+          <w:rFonts w:ascii="Consolas" w:hAnsi="Consolas"/>
+          <w:color w:val="005CC5"/>
+          <w:sz w:val="18"/>
+          <w:szCs w:val="18"/>
+          <w:shd w:val="clear" w:color="auto" w:fill="FFFFFF"/>
+        </w:rPr>
+        <w:t>255.0</w:t>
+      </w:r>
+      <w:r>
+        <w:rPr>
+          <w:rFonts w:ascii="Consolas" w:hAnsi="Consolas"/>
+          <w:color w:val="24292E"/>
+          <w:sz w:val="18"/>
+          <w:szCs w:val="18"/>
+          <w:shd w:val="clear" w:color="auto" w:fill="FFFFFF"/>
+        </w:rPr>
+        <w:t xml:space="preserve"> + </w:t>
+      </w:r>
+      <w:proofErr w:type="spellStart"/>
+      <w:r>
+        <w:rPr>
+          <w:rFonts w:ascii="Consolas" w:hAnsi="Consolas"/>
+          <w:color w:val="24292E"/>
+          <w:sz w:val="18"/>
+          <w:szCs w:val="18"/>
+          <w:shd w:val="clear" w:color="auto" w:fill="FFFFFF"/>
+        </w:rPr>
+        <w:t>pixel.B</w:t>
+      </w:r>
+      <w:proofErr w:type="spellEnd"/>
+      <w:r>
+        <w:rPr>
+          <w:rFonts w:ascii="Consolas" w:hAnsi="Consolas"/>
+          <w:color w:val="24292E"/>
+          <w:sz w:val="18"/>
+          <w:szCs w:val="18"/>
+          <w:shd w:val="clear" w:color="auto" w:fill="FFFFFF"/>
+        </w:rPr>
+        <w:t xml:space="preserve"> / </w:t>
+      </w:r>
+      <w:r>
+        <w:rPr>
+          <w:rStyle w:val="pl-c1"/>
+          <w:rFonts w:ascii="Consolas" w:hAnsi="Consolas"/>
+          <w:color w:val="005CC5"/>
+          <w:sz w:val="18"/>
+          <w:szCs w:val="18"/>
+          <w:shd w:val="clear" w:color="auto" w:fill="FFFFFF"/>
+        </w:rPr>
+        <w:t>255.0</w:t>
+      </w:r>
+      <w:r>
+        <w:rPr>
+          <w:rFonts w:ascii="Consolas" w:hAnsi="Consolas"/>
+          <w:color w:val="24292E"/>
+          <w:sz w:val="18"/>
+          <w:szCs w:val="18"/>
+          <w:shd w:val="clear" w:color="auto" w:fill="FFFFFF"/>
+        </w:rPr>
+        <w:t xml:space="preserve">) / </w:t>
+      </w:r>
+      <w:r>
+        <w:rPr>
+          <w:rStyle w:val="pl-c1"/>
+          <w:rFonts w:ascii="Consolas" w:hAnsi="Consolas"/>
+          <w:color w:val="005CC5"/>
+          <w:sz w:val="18"/>
+          <w:szCs w:val="18"/>
+          <w:shd w:val="clear" w:color="auto" w:fill="FFFFFF"/>
+        </w:rPr>
+        <w:t>3.0</w:t>
+      </w:r>
+      <w:r>
+        <w:rPr>
+          <w:rFonts w:ascii="Consolas" w:hAnsi="Consolas"/>
+          <w:color w:val="24292E"/>
+          <w:sz w:val="18"/>
+          <w:szCs w:val="18"/>
+          <w:shd w:val="clear" w:color="auto" w:fill="FFFFFF"/>
+        </w:rPr>
+        <w:t xml:space="preserve">) &lt; </w:t>
+      </w:r>
+      <w:r>
+        <w:rPr>
+          <w:rStyle w:val="pl-c1"/>
+          <w:rFonts w:ascii="Consolas" w:hAnsi="Consolas"/>
+          <w:color w:val="005CC5"/>
+          <w:sz w:val="18"/>
+          <w:szCs w:val="18"/>
+          <w:shd w:val="clear" w:color="auto" w:fill="FFFFFF"/>
+        </w:rPr>
+        <w:t>0.5</w:t>
+      </w:r>
+      <w:r>
+        <w:rPr>
+          <w:rFonts w:ascii="Consolas" w:hAnsi="Consolas"/>
+          <w:color w:val="24292E"/>
+          <w:sz w:val="18"/>
+          <w:szCs w:val="18"/>
+          <w:shd w:val="clear" w:color="auto" w:fill="FFFFFF"/>
+        </w:rPr>
+        <w:t xml:space="preserve"> ? </w:t>
+      </w:r>
+      <w:r>
+        <w:rPr>
+          <w:rStyle w:val="pl-c1"/>
+          <w:rFonts w:ascii="Consolas" w:hAnsi="Consolas"/>
+          <w:color w:val="005CC5"/>
+          <w:sz w:val="18"/>
+          <w:szCs w:val="18"/>
+          <w:shd w:val="clear" w:color="auto" w:fill="FFFFFF"/>
+        </w:rPr>
+        <w:t>0.0</w:t>
+      </w:r>
+      <w:r>
+        <w:rPr>
+          <w:rFonts w:ascii="Consolas" w:hAnsi="Consolas"/>
+          <w:color w:val="24292E"/>
+          <w:sz w:val="18"/>
+          <w:szCs w:val="18"/>
+          <w:shd w:val="clear" w:color="auto" w:fill="FFFFFF"/>
+        </w:rPr>
+        <w:t xml:space="preserve"> : </w:t>
+      </w:r>
+      <w:r>
+        <w:rPr>
+          <w:rStyle w:val="pl-c1"/>
+          <w:rFonts w:ascii="Consolas" w:hAnsi="Consolas"/>
+          <w:color w:val="005CC5"/>
+          <w:sz w:val="18"/>
+          <w:szCs w:val="18"/>
+          <w:shd w:val="clear" w:color="auto" w:fill="FFFFFF"/>
+        </w:rPr>
+        <w:t>1.0</w:t>
       </w:r>
     </w:p>
     <w:p>
       <w:pPr>
-        <w:pStyle w:val="Akapitzlist"/>
-        <w:numPr>
-          <w:ilvl w:val="0"/>
-          <w:numId w:val="14"/>
-        </w:numPr>
+        <w:jc w:val="center"/>
       </w:pPr>
-      <w:r>
-        <w:t>increasing the letter spacing to eliminate overlapping kerns (the images are segmented on empty columns),</w:t>
-      </w:r>
     </w:p>
     <w:p>
       <w:pPr>
-        <w:pStyle w:val="Akapitzlist"/>
-        <w:numPr>
-          <w:ilvl w:val="0"/>
-          <w:numId w:val="14"/>
-        </w:numPr>
+        <w:rPr>
+          <w:lang w:val="en-US"/>
+        </w:rPr>
       </w:pPr>
       <w:r>
-        <w:t>setting the selected font,</w:t>
-      </w:r>
-    </w:p>
-    <w:p>
-      <w:pPr>
-        <w:pStyle w:val="Akapitzlist"/>
-        <w:numPr>
-          <w:ilvl w:val="0"/>
-          <w:numId w:val="14"/>
-        </w:numPr>
-      </w:pPr>
-      <w:r>
-        <w:t>adjusting export image height to 25px,</w:t>
-      </w:r>
-    </w:p>
-    <w:p>
-      <w:pPr>
-        <w:pStyle w:val="Akapitzlist"/>
-        <w:numPr>
-          <w:ilvl w:val="0"/>
-          <w:numId w:val="14"/>
-        </w:numPr>
-      </w:pPr>
-      <w:r>
-        <w:t>exporting under appropriate name.</w:t>
-      </w:r>
-    </w:p>
-    <w:p>
-      <w:r>
-        <w:t>Additional input images can be generated following the above procedure and using the attached template file (</w:t>
-      </w:r>
-      <w:proofErr w:type="spellStart"/>
-      <w:r>
         <w:rPr>
-          <w:rFonts w:ascii="Consolas" w:hAnsi="Consolas"/>
-          <w:sz w:val="20"/>
-          <w:szCs w:val="20"/>
+          <w:lang w:val="en-US"/>
         </w:rPr>
-        <w:t>CharacterRecognition_Input_Image_Template.svg</w:t>
-      </w:r>
-      <w:proofErr w:type="spellEnd"/>
-      <w:r>
-        <w:t>).</w:t>
+        <w:t>The images were downloaded from http://www.cs.nyu.edu/~roweis/data.html</w:t>
       </w:r>
     </w:p>
     <w:p>
@@ -613,10 +823,14 @@
     </w:p>
     <w:p>
       <w:r>
+        <w:lastRenderedPageBreak/>
         <w:t>The i</w:t>
       </w:r>
       <w:r>
-        <w:t xml:space="preserve">nput layer consists of 750 </w:t>
+        <w:t xml:space="preserve">nput layer consists of </w:t>
+      </w:r>
+      <w:r>
+        <w:t xml:space="preserve">28 * 28 + 1 = 785 </w:t>
       </w:r>
       <w:proofErr w:type="spellStart"/>
       <w:r>
@@ -624,6 +838,9 @@
       </w:r>
       <w:proofErr w:type="spellEnd"/>
       <w:r>
+        <w:t xml:space="preserve"> (28 is a size of image and 1 is an additional neuron)</w:t>
+      </w:r>
+      <w:r>
         <w:t>, each</w:t>
       </w:r>
       <w:r>
@@ -636,10 +853,16 @@
         <w:t xml:space="preserve"> the</w:t>
       </w:r>
       <w:r>
-        <w:t xml:space="preserve"> pixel was not filled (white) or filled (black). Pixel</w:t>
-      </w:r>
-      <w:r>
-        <w:t>s</w:t>
+        <w:t xml:space="preserve"> pixel was </w:t>
+      </w:r>
+      <w:r>
+        <w:t>white</w:t>
+      </w:r>
+      <w:r>
+        <w:t xml:space="preserve"> or </w:t>
+      </w:r>
+      <w:r>
+        <w:t>black. Inputs</w:t>
       </w:r>
       <w:r>
         <w:t xml:space="preserve"> are taken </w:t>
@@ -651,44 +874,17 @@
         <w:t xml:space="preserve"> an</w:t>
       </w:r>
       <w:r>
-        <w:t xml:space="preserve"> in-memory bitmap, size</w:t>
-      </w:r>
-      <w:r>
-        <w:t>d</w:t>
-      </w:r>
-      <w:r>
-        <w:t xml:space="preserve"> 30x25 pixels. First input is mapped </w:t>
-      </w:r>
-      <w:r>
-        <w:t>to pixel (</w:t>
-      </w:r>
-      <w:proofErr w:type="spellStart"/>
-      <w:r>
-        <w:t>row,column</w:t>
-      </w:r>
-      <w:proofErr w:type="spellEnd"/>
-      <w:r>
-        <w:t>)=(0,0), second to (0,</w:t>
-      </w:r>
-      <w:r>
-        <w:t xml:space="preserve">1) etc.. </w:t>
-      </w:r>
-      <w:r>
-        <w:t>White pixels are mapped to the value of -1.0</w:t>
-      </w:r>
-      <w:r>
-        <w:t xml:space="preserve"> and filled </w:t>
-      </w:r>
-      <w:r>
-        <w:t>ones to 1.0</w:t>
-      </w:r>
-      <w:r>
-        <w:t>.</w:t>
+        <w:t xml:space="preserve"> in-memory </w:t>
+      </w:r>
+      <w:r>
+        <w:t>collection</w:t>
+      </w:r>
+      <w:r>
+        <w:t xml:space="preserve">. </w:t>
       </w:r>
     </w:p>
     <w:p>
       <w:r>
-        <w:lastRenderedPageBreak/>
         <w:t xml:space="preserve">The count of </w:t>
       </w:r>
       <w:proofErr w:type="spellStart"/>
@@ -2360,7 +2556,7 @@
                     </pic:cNvPicPr>
                   </pic:nvPicPr>
                   <pic:blipFill>
-                    <a:blip r:embed="rId7">
+                    <a:blip r:embed="rId8">
                       <a:extLst>
                         <a:ext uri="{28A0092B-C50C-407E-A947-70E740481C1C}">
                           <a14:useLocalDpi xmlns:a14="http://schemas.microsoft.com/office/drawing/2010/main" val="0"/>
@@ -2671,7 +2867,7 @@
                     </pic:cNvPicPr>
                   </pic:nvPicPr>
                   <pic:blipFill>
-                    <a:blip r:embed="rId8">
+                    <a:blip r:embed="rId9">
                       <a:extLst>
                         <a:ext uri="{28A0092B-C50C-407E-A947-70E740481C1C}">
                           <a14:useLocalDpi xmlns:a14="http://schemas.microsoft.com/office/drawing/2010/main" val="0"/>
@@ -2763,7 +2959,7 @@
                     </pic:cNvPicPr>
                   </pic:nvPicPr>
                   <pic:blipFill>
-                    <a:blip r:embed="rId9">
+                    <a:blip r:embed="rId10">
                       <a:extLst>
                         <a:ext uri="{28A0092B-C50C-407E-A947-70E740481C1C}">
                           <a14:useLocalDpi xmlns:a14="http://schemas.microsoft.com/office/drawing/2010/main" val="0"/>
@@ -3284,7 +3480,7 @@
                     </pic:cNvPicPr>
                   </pic:nvPicPr>
                   <pic:blipFill>
-                    <a:blip r:embed="rId10">
+                    <a:blip r:embed="rId11">
                       <a:extLst>
                         <a:ext uri="{28A0092B-C50C-407E-A947-70E740481C1C}">
                           <a14:useLocalDpi xmlns:a14="http://schemas.microsoft.com/office/drawing/2010/main" val="0"/>
@@ -6214,7 +6410,7 @@
             <wp:cNvGraphicFramePr/>
             <a:graphic xmlns:a="http://schemas.openxmlformats.org/drawingml/2006/main">
               <a:graphicData uri="http://schemas.openxmlformats.org/drawingml/2006/chart">
-                <c:chart xmlns:c="http://schemas.openxmlformats.org/drawingml/2006/chart" xmlns:r="http://schemas.openxmlformats.org/officeDocument/2006/relationships" r:id="rId11"/>
+                <c:chart xmlns:c="http://schemas.openxmlformats.org/drawingml/2006/chart" xmlns:r="http://schemas.openxmlformats.org/officeDocument/2006/relationships" r:id="rId12"/>
               </a:graphicData>
             </a:graphic>
           </wp:inline>
@@ -6240,7 +6436,7 @@
             <wp:cNvGraphicFramePr/>
             <a:graphic xmlns:a="http://schemas.openxmlformats.org/drawingml/2006/main">
               <a:graphicData uri="http://schemas.openxmlformats.org/drawingml/2006/chart">
-                <c:chart xmlns:c="http://schemas.openxmlformats.org/drawingml/2006/chart" xmlns:r="http://schemas.openxmlformats.org/officeDocument/2006/relationships" r:id="rId12"/>
+                <c:chart xmlns:c="http://schemas.openxmlformats.org/drawingml/2006/chart" xmlns:r="http://schemas.openxmlformats.org/officeDocument/2006/relationships" r:id="rId13"/>
               </a:graphicData>
             </a:graphic>
           </wp:inline>
@@ -9071,7 +9267,7 @@
             <wp:cNvGraphicFramePr/>
             <a:graphic xmlns:a="http://schemas.openxmlformats.org/drawingml/2006/main">
               <a:graphicData uri="http://schemas.openxmlformats.org/drawingml/2006/chart">
-                <c:chart xmlns:c="http://schemas.openxmlformats.org/drawingml/2006/chart" xmlns:r="http://schemas.openxmlformats.org/officeDocument/2006/relationships" r:id="rId13"/>
+                <c:chart xmlns:c="http://schemas.openxmlformats.org/drawingml/2006/chart" xmlns:r="http://schemas.openxmlformats.org/officeDocument/2006/relationships" r:id="rId14"/>
               </a:graphicData>
             </a:graphic>
           </wp:inline>
@@ -9098,7 +9294,7 @@
             <wp:cNvGraphicFramePr/>
             <a:graphic xmlns:a="http://schemas.openxmlformats.org/drawingml/2006/main">
               <a:graphicData uri="http://schemas.openxmlformats.org/drawingml/2006/chart">
-                <c:chart xmlns:c="http://schemas.openxmlformats.org/drawingml/2006/chart" xmlns:r="http://schemas.openxmlformats.org/officeDocument/2006/relationships" r:id="rId14"/>
+                <c:chart xmlns:c="http://schemas.openxmlformats.org/drawingml/2006/chart" xmlns:r="http://schemas.openxmlformats.org/officeDocument/2006/relationships" r:id="rId15"/>
               </a:graphicData>
             </a:graphic>
           </wp:inline>
@@ -11091,7 +11287,7 @@
             <wp:cNvGraphicFramePr/>
             <a:graphic xmlns:a="http://schemas.openxmlformats.org/drawingml/2006/main">
               <a:graphicData uri="http://schemas.openxmlformats.org/drawingml/2006/chart">
-                <c:chart xmlns:c="http://schemas.openxmlformats.org/drawingml/2006/chart" xmlns:r="http://schemas.openxmlformats.org/officeDocument/2006/relationships" r:id="rId15"/>
+                <c:chart xmlns:c="http://schemas.openxmlformats.org/drawingml/2006/chart" xmlns:r="http://schemas.openxmlformats.org/officeDocument/2006/relationships" r:id="rId16"/>
               </a:graphicData>
             </a:graphic>
           </wp:inline>
@@ -11125,7 +11321,7 @@
             <wp:cNvGraphicFramePr/>
             <a:graphic xmlns:a="http://schemas.openxmlformats.org/drawingml/2006/main">
               <a:graphicData uri="http://schemas.openxmlformats.org/drawingml/2006/chart">
-                <c:chart xmlns:c="http://schemas.openxmlformats.org/drawingml/2006/chart" xmlns:r="http://schemas.openxmlformats.org/officeDocument/2006/relationships" r:id="rId16"/>
+                <c:chart xmlns:c="http://schemas.openxmlformats.org/drawingml/2006/chart" xmlns:r="http://schemas.openxmlformats.org/officeDocument/2006/relationships" r:id="rId17"/>
               </a:graphicData>
             </a:graphic>
           </wp:inline>
@@ -11457,6 +11653,8 @@
       <w:r>
         <w:t>the network was acceptable.</w:t>
       </w:r>
+      <w:bookmarkStart w:id="0" w:name="_GoBack"/>
+      <w:bookmarkEnd w:id="0"/>
     </w:p>
     <w:p>
       <w:r>
@@ -11478,7 +11676,7 @@
 </file>
 
 <file path=word/numbering.xml><?xml version="1.0" encoding="utf-8"?>
-<w:numbering xmlns:wpc="http://schemas.microsoft.com/office/word/2010/wordprocessingCanvas" xmlns:cx="http://schemas.microsoft.com/office/drawing/2014/chartex" xmlns:cx1="http://schemas.microsoft.com/office/drawing/2015/9/8/chartex" xmlns:cx2="http://schemas.microsoft.com/office/drawing/2015/10/21/chartex" xmlns:cx3="http://schemas.microsoft.com/office/drawing/2016/5/9/chartex" xmlns:cx4="http://schemas.microsoft.com/office/drawing/2016/5/10/chartex" xmlns:cx5="http://schemas.microsoft.com/office/drawing/2016/5/11/chartex" xmlns:cx6="http://schemas.microsoft.com/office/drawing/2016/5/12/chartex" xmlns:cx7="http://schemas.microsoft.com/office/drawing/2016/5/13/chartex" xmlns:cx8="http://schemas.microsoft.com/office/drawing/2016/5/14/chartex" xmlns:mc="http://schemas.openxmlformats.org/markup-compatibility/2006" xmlns:aink="http://schemas.microsoft.com/office/drawing/2016/ink" xmlns:am3d="http://schemas.microsoft.com/office/drawing/2017/model3d" xmlns:o="urn:schemas-microsoft-com:office:office" xmlns:r="http://schemas.openxmlformats.org/officeDocument/2006/relationships" xmlns:m="http://schemas.openxmlformats.org/officeDocument/2006/math" xmlns:v="urn:schemas-microsoft-com:vml" xmlns:wp14="http://schemas.microsoft.com/office/word/2010/wordprocessingDrawing" xmlns:wp="http://schemas.openxmlformats.org/drawingml/2006/wordprocessingDrawing" xmlns:w10="urn:schemas-microsoft-com:office:word" xmlns:w="http://schemas.openxmlformats.org/wordprocessingml/2006/main" xmlns:w14="http://schemas.microsoft.com/office/word/2010/wordml" xmlns:w15="http://schemas.microsoft.com/office/word/2012/wordml" xmlns:w16cid="http://schemas.microsoft.com/office/word/2016/wordml/cid" xmlns:w16se="http://schemas.microsoft.com/office/word/2015/wordml/symex" xmlns:wpg="http://schemas.microsoft.com/office/word/2010/wordprocessingGroup" xmlns:wpi="http://schemas.microsoft.com/office/word/2010/wordprocessingInk" xmlns:wne="http://schemas.microsoft.com/office/word/2006/wordml" xmlns:wps="http://schemas.microsoft.com/office/word/2010/wordprocessingShape" mc:Ignorable="w14 w15 w16se w16cid wp14">
+<w:numbering xmlns:wpc="http://schemas.microsoft.com/office/word/2010/wordprocessingCanvas" xmlns:cx="http://schemas.microsoft.com/office/drawing/2014/chartex" xmlns:cx1="http://schemas.microsoft.com/office/drawing/2015/9/8/chartex" xmlns:cx2="http://schemas.microsoft.com/office/drawing/2015/10/21/chartex" xmlns:cx3="http://schemas.microsoft.com/office/drawing/2016/5/9/chartex" xmlns:cx4="http://schemas.microsoft.com/office/drawing/2016/5/10/chartex" xmlns:cx5="http://schemas.microsoft.com/office/drawing/2016/5/11/chartex" xmlns:cx6="http://schemas.microsoft.com/office/drawing/2016/5/12/chartex" xmlns:cx7="http://schemas.microsoft.com/office/drawing/2016/5/13/chartex" xmlns:cx8="http://schemas.microsoft.com/office/drawing/2016/5/14/chartex" xmlns:mc="http://schemas.openxmlformats.org/markup-compatibility/2006" xmlns:aink="http://schemas.microsoft.com/office/drawing/2016/ink" xmlns:am3d="http://schemas.microsoft.com/office/drawing/2017/model3d" xmlns:o="urn:schemas-microsoft-com:office:office" xmlns:r="http://schemas.openxmlformats.org/officeDocument/2006/relationships" xmlns:m="http://schemas.openxmlformats.org/officeDocument/2006/math" xmlns:v="urn:schemas-microsoft-com:vml" xmlns:wp14="http://schemas.microsoft.com/office/word/2010/wordprocessingDrawing" xmlns:wp="http://schemas.openxmlformats.org/drawingml/2006/wordprocessingDrawing" xmlns:w10="urn:schemas-microsoft-com:office:word" xmlns:w="http://schemas.openxmlformats.org/wordprocessingml/2006/main" xmlns:w14="http://schemas.microsoft.com/office/word/2010/wordml" xmlns:w15="http://schemas.microsoft.com/office/word/2012/wordml" xmlns:w16se="http://schemas.microsoft.com/office/word/2015/wordml/symex" xmlns:wpg="http://schemas.microsoft.com/office/word/2010/wordprocessingGroup" xmlns:wpi="http://schemas.microsoft.com/office/word/2010/wordprocessingInk" xmlns:wne="http://schemas.microsoft.com/office/word/2006/wordml" xmlns:wps="http://schemas.microsoft.com/office/word/2010/wordprocessingShape" mc:Ignorable="w14 w15 w16se wp14">
   <w:abstractNum w:abstractNumId="0" w15:restartNumberingAfterBreak="0">
     <w:nsid w:val="0A66100C"/>
     <w:multiLevelType w:val="hybridMultilevel"/>
@@ -13013,7 +13211,7 @@
 </file>
 
 <file path=word/styles.xml><?xml version="1.0" encoding="utf-8"?>
-<w:styles xmlns:mc="http://schemas.openxmlformats.org/markup-compatibility/2006" xmlns:r="http://schemas.openxmlformats.org/officeDocument/2006/relationships" xmlns:w="http://schemas.openxmlformats.org/wordprocessingml/2006/main" xmlns:w14="http://schemas.microsoft.com/office/word/2010/wordml" xmlns:w15="http://schemas.microsoft.com/office/word/2012/wordml" xmlns:w16cid="http://schemas.microsoft.com/office/word/2016/wordml/cid" xmlns:w16se="http://schemas.microsoft.com/office/word/2015/wordml/symex" mc:Ignorable="w14 w15 w16se w16cid">
+<w:styles xmlns:mc="http://schemas.openxmlformats.org/markup-compatibility/2006" xmlns:r="http://schemas.openxmlformats.org/officeDocument/2006/relationships" xmlns:w="http://schemas.openxmlformats.org/wordprocessingml/2006/main" xmlns:w14="http://schemas.microsoft.com/office/word/2010/wordml" xmlns:w15="http://schemas.microsoft.com/office/word/2012/wordml" xmlns:w16se="http://schemas.microsoft.com/office/word/2015/wordml/symex" mc:Ignorable="w14 w15 w16se">
   <w:docDefaults>
     <w:rPrDefault>
       <w:rPr>
@@ -13635,6 +13833,11 @@
       </w:tcPr>
     </w:tblStylePr>
   </w:style>
+  <w:style w:type="character" w:customStyle="1" w:styleId="pl-c1">
+    <w:name w:val="pl-c1"/>
+    <w:basedOn w:val="Domylnaczcionkaakapitu"/>
+    <w:rsid w:val="00D84FE8"/>
+  </w:style>
 </w:styles>
 </file>
 
@@ -13730,7 +13933,7 @@
               <a:cs typeface="+mn-cs"/>
             </a:defRPr>
           </a:pPr>
-          <a:endParaRPr lang="pl-PL"/>
+          <a:endParaRPr lang="en-US"/>
         </a:p>
       </c:txPr>
     </c:title>
@@ -14105,7 +14308,7 @@
                   <a:cs typeface="+mn-cs"/>
                 </a:defRPr>
               </a:pPr>
-              <a:endParaRPr lang="pl-PL"/>
+              <a:endParaRPr lang="en-US"/>
             </a:p>
           </c:txPr>
         </c:title>
@@ -14143,7 +14346,7 @@
                 <a:cs typeface="+mn-cs"/>
               </a:defRPr>
             </a:pPr>
-            <a:endParaRPr lang="pl-PL"/>
+            <a:endParaRPr lang="en-US"/>
           </a:p>
         </c:txPr>
         <c:crossAx val="186768864"/>
@@ -14237,7 +14440,7 @@
                   <a:cs typeface="+mn-cs"/>
                 </a:defRPr>
               </a:pPr>
-              <a:endParaRPr lang="pl-PL"/>
+              <a:endParaRPr lang="en-US"/>
             </a:p>
           </c:txPr>
         </c:title>
@@ -14275,7 +14478,7 @@
                 <a:cs typeface="+mn-cs"/>
               </a:defRPr>
             </a:pPr>
-            <a:endParaRPr lang="pl-PL"/>
+            <a:endParaRPr lang="en-US"/>
           </a:p>
         </c:txPr>
         <c:crossAx val="186767224"/>
@@ -14317,7 +14520,7 @@
               <a:cs typeface="+mn-cs"/>
             </a:defRPr>
           </a:pPr>
-          <a:endParaRPr lang="pl-PL"/>
+          <a:endParaRPr lang="en-US"/>
         </a:p>
       </c:txPr>
     </c:legend>
@@ -14347,7 +14550,7 @@
       <a:pPr>
         <a:defRPr/>
       </a:pPr>
-      <a:endParaRPr lang="pl-PL"/>
+      <a:endParaRPr lang="en-US"/>
     </a:p>
   </c:txPr>
   <c:externalData r:id="rId3">
@@ -14448,7 +14651,7 @@
               <a:cs typeface="+mn-cs"/>
             </a:defRPr>
           </a:pPr>
-          <a:endParaRPr lang="pl-PL"/>
+          <a:endParaRPr lang="en-US"/>
         </a:p>
       </c:txPr>
     </c:title>
@@ -14823,7 +15026,7 @@
                   <a:cs typeface="+mn-cs"/>
                 </a:defRPr>
               </a:pPr>
-              <a:endParaRPr lang="pl-PL"/>
+              <a:endParaRPr lang="en-US"/>
             </a:p>
           </c:txPr>
         </c:title>
@@ -14861,7 +15064,7 @@
                 <a:cs typeface="+mn-cs"/>
               </a:defRPr>
             </a:pPr>
-            <a:endParaRPr lang="pl-PL"/>
+            <a:endParaRPr lang="en-US"/>
           </a:p>
         </c:txPr>
         <c:crossAx val="186768864"/>
@@ -14955,7 +15158,7 @@
                   <a:cs typeface="+mn-cs"/>
                 </a:defRPr>
               </a:pPr>
-              <a:endParaRPr lang="pl-PL"/>
+              <a:endParaRPr lang="en-US"/>
             </a:p>
           </c:txPr>
         </c:title>
@@ -14993,7 +15196,7 @@
                 <a:cs typeface="+mn-cs"/>
               </a:defRPr>
             </a:pPr>
-            <a:endParaRPr lang="pl-PL"/>
+            <a:endParaRPr lang="en-US"/>
           </a:p>
         </c:txPr>
         <c:crossAx val="186767224"/>
@@ -15035,7 +15238,7 @@
               <a:cs typeface="+mn-cs"/>
             </a:defRPr>
           </a:pPr>
-          <a:endParaRPr lang="pl-PL"/>
+          <a:endParaRPr lang="en-US"/>
         </a:p>
       </c:txPr>
     </c:legend>
@@ -15065,7 +15268,7 @@
       <a:pPr>
         <a:defRPr/>
       </a:pPr>
-      <a:endParaRPr lang="pl-PL"/>
+      <a:endParaRPr lang="en-US"/>
     </a:p>
   </c:txPr>
   <c:externalData r:id="rId3">
@@ -15154,7 +15357,7 @@
               <a:cs typeface="+mn-cs"/>
             </a:defRPr>
           </a:pPr>
-          <a:endParaRPr lang="pl-PL"/>
+          <a:endParaRPr lang="en-US"/>
         </a:p>
       </c:txPr>
     </c:title>
@@ -15523,7 +15726,7 @@
                   <a:cs typeface="+mn-cs"/>
                 </a:defRPr>
               </a:pPr>
-              <a:endParaRPr lang="pl-PL"/>
+              <a:endParaRPr lang="en-US"/>
             </a:p>
           </c:txPr>
         </c:title>
@@ -15561,7 +15764,7 @@
                 <a:cs typeface="+mn-cs"/>
               </a:defRPr>
             </a:pPr>
-            <a:endParaRPr lang="pl-PL"/>
+            <a:endParaRPr lang="en-US"/>
           </a:p>
         </c:txPr>
         <c:crossAx val="186768864"/>
@@ -15655,7 +15858,7 @@
                   <a:cs typeface="+mn-cs"/>
                 </a:defRPr>
               </a:pPr>
-              <a:endParaRPr lang="pl-PL"/>
+              <a:endParaRPr lang="en-US"/>
             </a:p>
           </c:txPr>
         </c:title>
@@ -15693,7 +15896,7 @@
                 <a:cs typeface="+mn-cs"/>
               </a:defRPr>
             </a:pPr>
-            <a:endParaRPr lang="pl-PL"/>
+            <a:endParaRPr lang="en-US"/>
           </a:p>
         </c:txPr>
         <c:crossAx val="186767224"/>
@@ -15735,7 +15938,7 @@
               <a:cs typeface="+mn-cs"/>
             </a:defRPr>
           </a:pPr>
-          <a:endParaRPr lang="pl-PL"/>
+          <a:endParaRPr lang="en-US"/>
         </a:p>
       </c:txPr>
     </c:legend>
@@ -15765,7 +15968,7 @@
       <a:pPr>
         <a:defRPr/>
       </a:pPr>
-      <a:endParaRPr lang="pl-PL"/>
+      <a:endParaRPr lang="en-US"/>
     </a:p>
   </c:txPr>
   <c:externalData r:id="rId3">
@@ -15854,7 +16057,7 @@
               <a:cs typeface="+mn-cs"/>
             </a:defRPr>
           </a:pPr>
-          <a:endParaRPr lang="pl-PL"/>
+          <a:endParaRPr lang="en-US"/>
         </a:p>
       </c:txPr>
     </c:title>
@@ -16223,7 +16426,7 @@
                   <a:cs typeface="+mn-cs"/>
                 </a:defRPr>
               </a:pPr>
-              <a:endParaRPr lang="pl-PL"/>
+              <a:endParaRPr lang="en-US"/>
             </a:p>
           </c:txPr>
         </c:title>
@@ -16261,7 +16464,7 @@
                 <a:cs typeface="+mn-cs"/>
               </a:defRPr>
             </a:pPr>
-            <a:endParaRPr lang="pl-PL"/>
+            <a:endParaRPr lang="en-US"/>
           </a:p>
         </c:txPr>
         <c:crossAx val="186768864"/>
@@ -16355,7 +16558,7 @@
                   <a:cs typeface="+mn-cs"/>
                 </a:defRPr>
               </a:pPr>
-              <a:endParaRPr lang="pl-PL"/>
+              <a:endParaRPr lang="en-US"/>
             </a:p>
           </c:txPr>
         </c:title>
@@ -16393,7 +16596,7 @@
                 <a:cs typeface="+mn-cs"/>
               </a:defRPr>
             </a:pPr>
-            <a:endParaRPr lang="pl-PL"/>
+            <a:endParaRPr lang="en-US"/>
           </a:p>
         </c:txPr>
         <c:crossAx val="186767224"/>
@@ -16435,7 +16638,7 @@
               <a:cs typeface="+mn-cs"/>
             </a:defRPr>
           </a:pPr>
-          <a:endParaRPr lang="pl-PL"/>
+          <a:endParaRPr lang="en-US"/>
         </a:p>
       </c:txPr>
     </c:legend>
@@ -16465,7 +16668,7 @@
       <a:pPr>
         <a:defRPr/>
       </a:pPr>
-      <a:endParaRPr lang="pl-PL"/>
+      <a:endParaRPr lang="en-US"/>
     </a:p>
   </c:txPr>
   <c:externalData r:id="rId3">
@@ -16566,7 +16769,7 @@
               <a:cs typeface="+mn-cs"/>
             </a:defRPr>
           </a:pPr>
-          <a:endParaRPr lang="pl-PL"/>
+          <a:endParaRPr lang="en-US"/>
         </a:p>
       </c:txPr>
     </c:title>
@@ -16901,7 +17104,7 @@
                   <a:cs typeface="+mn-cs"/>
                 </a:defRPr>
               </a:pPr>
-              <a:endParaRPr lang="pl-PL"/>
+              <a:endParaRPr lang="en-US"/>
             </a:p>
           </c:txPr>
         </c:title>
@@ -16939,7 +17142,7 @@
                 <a:cs typeface="+mn-cs"/>
               </a:defRPr>
             </a:pPr>
-            <a:endParaRPr lang="pl-PL"/>
+            <a:endParaRPr lang="en-US"/>
           </a:p>
         </c:txPr>
         <c:crossAx val="186768864"/>
@@ -17033,7 +17236,7 @@
                   <a:cs typeface="+mn-cs"/>
                 </a:defRPr>
               </a:pPr>
-              <a:endParaRPr lang="pl-PL"/>
+              <a:endParaRPr lang="en-US"/>
             </a:p>
           </c:txPr>
         </c:title>
@@ -17071,7 +17274,7 @@
                 <a:cs typeface="+mn-cs"/>
               </a:defRPr>
             </a:pPr>
-            <a:endParaRPr lang="pl-PL"/>
+            <a:endParaRPr lang="en-US"/>
           </a:p>
         </c:txPr>
         <c:crossAx val="186767224"/>
@@ -17113,7 +17316,7 @@
               <a:cs typeface="+mn-cs"/>
             </a:defRPr>
           </a:pPr>
-          <a:endParaRPr lang="pl-PL"/>
+          <a:endParaRPr lang="en-US"/>
         </a:p>
       </c:txPr>
     </c:legend>
@@ -17143,7 +17346,7 @@
       <a:pPr>
         <a:defRPr/>
       </a:pPr>
-      <a:endParaRPr lang="pl-PL"/>
+      <a:endParaRPr lang="en-US"/>
     </a:p>
   </c:txPr>
   <c:externalData r:id="rId3">
@@ -17244,7 +17447,7 @@
               <a:cs typeface="+mn-cs"/>
             </a:defRPr>
           </a:pPr>
-          <a:endParaRPr lang="pl-PL"/>
+          <a:endParaRPr lang="en-US"/>
         </a:p>
       </c:txPr>
     </c:title>
@@ -17579,7 +17782,7 @@
                   <a:cs typeface="+mn-cs"/>
                 </a:defRPr>
               </a:pPr>
-              <a:endParaRPr lang="pl-PL"/>
+              <a:endParaRPr lang="en-US"/>
             </a:p>
           </c:txPr>
         </c:title>
@@ -17617,7 +17820,7 @@
                 <a:cs typeface="+mn-cs"/>
               </a:defRPr>
             </a:pPr>
-            <a:endParaRPr lang="pl-PL"/>
+            <a:endParaRPr lang="en-US"/>
           </a:p>
         </c:txPr>
         <c:crossAx val="186768864"/>
@@ -17711,7 +17914,7 @@
                   <a:cs typeface="+mn-cs"/>
                 </a:defRPr>
               </a:pPr>
-              <a:endParaRPr lang="pl-PL"/>
+              <a:endParaRPr lang="en-US"/>
             </a:p>
           </c:txPr>
         </c:title>
@@ -17749,7 +17952,7 @@
                 <a:cs typeface="+mn-cs"/>
               </a:defRPr>
             </a:pPr>
-            <a:endParaRPr lang="pl-PL"/>
+            <a:endParaRPr lang="en-US"/>
           </a:p>
         </c:txPr>
         <c:crossAx val="186767224"/>
@@ -17791,7 +17994,7 @@
               <a:cs typeface="+mn-cs"/>
             </a:defRPr>
           </a:pPr>
-          <a:endParaRPr lang="pl-PL"/>
+          <a:endParaRPr lang="en-US"/>
         </a:p>
       </c:txPr>
     </c:legend>
@@ -17821,7 +18024,7 @@
       <a:pPr>
         <a:defRPr/>
       </a:pPr>
-      <a:endParaRPr lang="pl-PL"/>
+      <a:endParaRPr lang="en-US"/>
     </a:p>
   </c:txPr>
   <c:externalData r:id="rId3">

</xml_diff>